<commit_message>
lab 3 and ds lab 3
</commit_message>
<xml_diff>
--- a/DS PRAC/LAB 2/Atharva Vasant Angre_2024510001.docx
+++ b/DS PRAC/LAB 2/Atharva Vasant Angre_2024510001.docx
@@ -311,6 +311,12 @@
         <w:rPr>
           <w:rFonts w:ascii="Times New Roman" w:hAnsi="Times New Roman" w:cs="Times New Roman"/>
         </w:rPr>
+        <w:t xml:space="preserve"> </w:t>
+      </w:r>
+      <w:r>
+        <w:rPr>
+          <w:rFonts w:ascii="Times New Roman" w:hAnsi="Times New Roman" w:cs="Times New Roman"/>
+        </w:rPr>
         <w:t>3.) If the first is greater than the second, swap them.</w:t>
       </w:r>
     </w:p>
@@ -337,6 +343,12 @@
         <w:rPr>
           <w:rFonts w:ascii="Times New Roman" w:hAnsi="Times New Roman" w:cs="Times New Roman"/>
         </w:rPr>
+        <w:t xml:space="preserve"> </w:t>
+      </w:r>
+      <w:r>
+        <w:rPr>
+          <w:rFonts w:ascii="Times New Roman" w:hAnsi="Times New Roman" w:cs="Times New Roman"/>
+        </w:rPr>
         <w:t xml:space="preserve">5.) Repeat the process for the remaining unsorted elements. </w:t>
       </w:r>
     </w:p>
@@ -350,6 +362,12 @@
         <w:rPr>
           <w:rFonts w:ascii="Times New Roman" w:hAnsi="Times New Roman" w:cs="Times New Roman"/>
         </w:rPr>
+        <w:t xml:space="preserve"> </w:t>
+      </w:r>
+      <w:r>
+        <w:rPr>
+          <w:rFonts w:ascii="Times New Roman" w:hAnsi="Times New Roman" w:cs="Times New Roman"/>
+        </w:rPr>
         <w:t>6.) Stop when no swaps are needed.</w:t>
       </w:r>
     </w:p>
@@ -389,6 +407,12 @@
         <w:rPr>
           <w:rFonts w:ascii="Times New Roman" w:hAnsi="Times New Roman" w:cs="Times New Roman"/>
         </w:rPr>
+        <w:t xml:space="preserve"> </w:t>
+      </w:r>
+      <w:r>
+        <w:rPr>
+          <w:rFonts w:ascii="Times New Roman" w:hAnsi="Times New Roman" w:cs="Times New Roman"/>
+        </w:rPr>
         <w:t>1.) Compare 5 and 2 → Swap → [2, 5, 9, 1, 5]</w:t>
       </w:r>
     </w:p>
@@ -428,6 +452,12 @@
         <w:rPr>
           <w:rFonts w:ascii="Times New Roman" w:hAnsi="Times New Roman" w:cs="Times New Roman"/>
         </w:rPr>
+        <w:t xml:space="preserve"> </w:t>
+      </w:r>
+      <w:r>
+        <w:rPr>
+          <w:rFonts w:ascii="Times New Roman" w:hAnsi="Times New Roman" w:cs="Times New Roman"/>
+        </w:rPr>
         <w:t xml:space="preserve">4.) Compare 9 and 5 → Swap → [2, 5, 1, 5, 9] The largest element (9) is now in place. </w:t>
       </w:r>
     </w:p>
@@ -511,6 +541,12 @@
         <w:rPr>
           <w:rFonts w:ascii="Times New Roman" w:hAnsi="Times New Roman" w:cs="Times New Roman"/>
         </w:rPr>
+        <w:t xml:space="preserve"> </w:t>
+      </w:r>
+      <w:r>
+        <w:rPr>
+          <w:rFonts w:ascii="Times New Roman" w:hAnsi="Times New Roman" w:cs="Times New Roman"/>
+        </w:rPr>
         <w:t>1.) Start from the second element (index 1).</w:t>
       </w:r>
     </w:p>
@@ -546,6 +582,12 @@
           <w:rFonts w:ascii="Times New Roman" w:hAnsi="Times New Roman" w:cs="Times New Roman"/>
         </w:rPr>
       </w:pPr>
+      <w:r>
+        <w:rPr>
+          <w:rFonts w:ascii="Times New Roman" w:hAnsi="Times New Roman" w:cs="Times New Roman"/>
+        </w:rPr>
+        <w:t xml:space="preserve"> </w:t>
+      </w:r>
       <w:r>
         <w:rPr>
           <w:rFonts w:ascii="Times New Roman" w:hAnsi="Times New Roman" w:cs="Times New Roman"/>
@@ -602,6 +644,12 @@
         <w:rPr>
           <w:rFonts w:ascii="Times New Roman" w:hAnsi="Times New Roman" w:cs="Times New Roman"/>
         </w:rPr>
+        <w:t xml:space="preserve"> </w:t>
+      </w:r>
+      <w:r>
+        <w:rPr>
+          <w:rFonts w:ascii="Times New Roman" w:hAnsi="Times New Roman" w:cs="Times New Roman"/>
+        </w:rPr>
         <w:t>1.) Compare 2 with 4 → Insert 2 before 4 → [2, 4, 7, 1]</w:t>
       </w:r>
     </w:p>
@@ -667,7 +715,7 @@
         <w:rPr>
           <w:rFonts w:ascii="Times New Roman" w:hAnsi="Times New Roman" w:cs="Times New Roman"/>
         </w:rPr>
-        <w:t xml:space="preserve">Selection sort is a sorting algorithm that repeatedly selects the smallest (or largest) element from the unsorted portion of the </w:t>
+        <w:t xml:space="preserve">Selection sort is a sorting algorithm that repeatedly selects the smallest element from the unsorted portion of the </w:t>
       </w:r>
       <w:r>
         <w:rPr>
@@ -711,6 +759,12 @@
         <w:rPr>
           <w:rFonts w:ascii="Times New Roman" w:hAnsi="Times New Roman" w:cs="Times New Roman"/>
         </w:rPr>
+        <w:t xml:space="preserve"> </w:t>
+      </w:r>
+      <w:r>
+        <w:rPr>
+          <w:rFonts w:ascii="Times New Roman" w:hAnsi="Times New Roman" w:cs="Times New Roman"/>
+        </w:rPr>
         <w:t>1.) Start with the first element.</w:t>
       </w:r>
     </w:p>
@@ -826,6 +880,12 @@
         <w:rPr>
           <w:rFonts w:ascii="Times New Roman" w:hAnsi="Times New Roman" w:cs="Times New Roman"/>
         </w:rPr>
+        <w:t xml:space="preserve"> </w:t>
+      </w:r>
+      <w:r>
+        <w:rPr>
+          <w:rFonts w:ascii="Times New Roman" w:hAnsi="Times New Roman" w:cs="Times New Roman"/>
+        </w:rPr>
         <w:t xml:space="preserve">1.) Find the smallest element (1) → Swap with the first element → [1, 3, 5, 2] </w:t>
       </w:r>
     </w:p>
@@ -835,6 +895,12 @@
           <w:rFonts w:ascii="Times New Roman" w:hAnsi="Times New Roman" w:cs="Times New Roman"/>
         </w:rPr>
       </w:pPr>
+      <w:r>
+        <w:rPr>
+          <w:rFonts w:ascii="Times New Roman" w:hAnsi="Times New Roman" w:cs="Times New Roman"/>
+        </w:rPr>
+        <w:t xml:space="preserve"> </w:t>
+      </w:r>
       <w:r>
         <w:rPr>
           <w:rFonts w:ascii="Times New Roman" w:hAnsi="Times New Roman" w:cs="Times New Roman"/>
@@ -1182,7 +1248,7 @@
         <w:rPr>
           <w:rFonts w:ascii="Times New Roman" w:hAnsi="Times New Roman" w:cs="Times New Roman"/>
         </w:rPr>
-        <w:t>Radix sort is a non-comparative sorting algorithm that sorts numbers digit by digit, starting from the least significant digit to the most significant digit, using a stable sorting algorithm like counting sort at each step.</w:t>
+        <w:t>Radix sort is a non-comparative sorting algorithm that sorts numbers digit by digit, starting from the least significant digit to the most significant digit, using a sorting algorithm like counting sort at each step.</w:t>
       </w:r>
     </w:p>
     <w:p>
@@ -14539,7 +14605,19 @@
         <w:rPr>
           <w:rFonts w:ascii="Times New Roman" w:hAnsi="Times New Roman" w:cs="Times New Roman"/>
         </w:rPr>
-        <w:t>It works by selecting a "pivot" element and partitioning the array into two halves: one with elements less than the pivot and one with elements greater than it. This process is repeated recursively, making it particularly effective for large datasets.</w:t>
+        <w:t>It works by selecting a "pivot" element and partitioning the array into two halves: one with elements less than the pivot and one with elements greater than it. This process is repeated recursively</w:t>
+      </w:r>
+      <w:r>
+        <w:rPr>
+          <w:rFonts w:ascii="Times New Roman" w:hAnsi="Times New Roman" w:cs="Times New Roman"/>
+        </w:rPr>
+        <w:t xml:space="preserve"> to sort the given array</w:t>
+      </w:r>
+      <w:r>
+        <w:rPr>
+          <w:rFonts w:ascii="Times New Roman" w:hAnsi="Times New Roman" w:cs="Times New Roman"/>
+        </w:rPr>
+        <w:t>, making it particularly effective for large datasets.</w:t>
       </w:r>
     </w:p>
     <w:p>
@@ -14635,7 +14713,7 @@
         <w:rPr>
           <w:rFonts w:ascii="Times New Roman" w:hAnsi="Times New Roman" w:cs="Times New Roman"/>
         </w:rPr>
-        <w:t>but requires extra space. Great for large datasets requiring stable sorting.</w:t>
+        <w:t>but requires extra space. Great for large datasets.</w:t>
       </w:r>
     </w:p>
     <w:p>
@@ -16318,6 +16396,7 @@
   <w:style w:type="character" w:default="1" w:styleId="DefaultParagraphFont">
     <w:name w:val="Default Paragraph Font"/>
     <w:uiPriority w:val="1"/>
+    <w:semiHidden/>
     <w:unhideWhenUsed/>
   </w:style>
   <w:style w:type="table" w:default="1" w:styleId="TableNormal">

</xml_diff>